<commit_message>
add pdf file Lab1
</commit_message>
<xml_diff>
--- a/Zhuzha_Anhelina/Lab1_Zhuzha.docx
+++ b/Zhuzha_Anhelina/Lab1_Zhuzha.docx
@@ -2499,6 +2499,30 @@
           <w:lang w:val="uk-UA"/>
         </w:rPr>
         <w:t xml:space="preserve"> у нашу папку. </w:t>
+      </w:r>
+      <w:r>
+        <w:rPr>
+          <w:sz w:val="28"/>
+          <w:szCs w:val="28"/>
+          <w:lang w:val="uk-UA"/>
+        </w:rPr>
+        <w:t xml:space="preserve">У ході виконання лабораторної роботи, виникала проблема конфліктів. Поки я виконувала її, іншими одногрупниками були додані файли, тому потрібно було використовувати операцію </w:t>
+      </w:r>
+      <w:r>
+        <w:rPr>
+          <w:sz w:val="28"/>
+          <w:szCs w:val="28"/>
+          <w:lang w:val="en-US"/>
+        </w:rPr>
+        <w:t>merge</w:t>
+      </w:r>
+      <w:r>
+        <w:rPr>
+          <w:sz w:val="28"/>
+          <w:szCs w:val="28"/>
+          <w:lang w:val="uk-UA"/>
+        </w:rPr>
+        <w:t>.</w:t>
       </w:r>
       <w:bookmarkStart w:id="0" w:name="_GoBack"/>
       <w:bookmarkEnd w:id="0"/>

</xml_diff>